<commit_message>
add ServicesOverview component and integrate into HomePage
</commit_message>
<xml_diff>
--- a/Project Description.docx
+++ b/Project Description.docx
@@ -630,6 +630,13 @@
         <w:t>Should be more question and answer in addition to a traditional contact form. The experience should be conversational to try to get information about a potential project while getting the user to explain themselves is as little or as much guided detail as possible. Maybe stuff like getting to understand what the person is trying to accomplish, or what is the problem they are having, or what are they thinking for this project, etc.</w:t>
       </w:r>
     </w:p>
+    <w:p/>
+    <w:p>
+      <w:r>
+        <w:br w:type="page"/>
+      </w:r>
+    </w:p>
+    <w:p/>
     <w:sectPr>
       <w:pgSz w:w="12240" w:h="15840"/>
       <w:pgMar w:top="720" w:right="720" w:bottom="720" w:left="720" w:header="720" w:footer="720" w:gutter="0"/>

</xml_diff>